<commit_message>
Arrumando arquivos, MER e DER
</commit_message>
<xml_diff>
--- a/DocumentaçãoTCC/Requisitos funcionais.docx
+++ b/DocumentaçãoTCC/Requisitos funcionais.docx
@@ -32,8 +32,6 @@
                 <w:b/>
               </w:rPr>
             </w:pPr>
-            <w:bookmarkStart w:id="0" w:name="_GoBack"/>
-            <w:bookmarkEnd w:id="0"/>
             <w:r>
               <w:rPr>
                 <w:rFonts w:cs="LiberationSerif"/>
@@ -115,7 +113,19 @@
               <w:rPr>
                 <w:rFonts w:cs="LiberationSerif"/>
               </w:rPr>
-              <w:t xml:space="preserve">O sistema deverá buscar as matérias do aluno pertinentes a seu semestre, então assim que o aluno selecionar alguma desta será exibida todas as tarefas que ainda estão em aberta naquele período com alertas para tarefas que estão em atrasos </w:t>
+              <w:t>O sistema deverá buscar as matérias do aluno pertinentes a seu semestre, então assim que o aluno selecionar alguma desta será exibida todas as tarefas que ainda estão em aberta naquele período com alertas para tarefas que estão em atrasos</w:t>
+            </w:r>
+            <w:r>
+              <w:rPr>
+                <w:rFonts w:cs="LiberationSerif"/>
+              </w:rPr>
+              <w:t>.</w:t>
+            </w:r>
+            <w:r>
+              <w:rPr>
+                <w:rFonts w:cs="LiberationSerif"/>
+              </w:rPr>
+              <w:t xml:space="preserve"> </w:t>
             </w:r>
           </w:p>
         </w:tc>
@@ -211,7 +221,7 @@
               <w:rPr>
                 <w:rFonts w:cs="LiberationSerif"/>
               </w:rPr>
-              <w:t>Média</w:t>
+              <w:t>Alta</w:t>
             </w:r>
           </w:p>
         </w:tc>
@@ -262,27 +272,639 @@
               <w:rPr>
                 <w:rFonts w:cs="LiberationSerif"/>
               </w:rPr>
-              <w:t xml:space="preserve">O sistema deve identificar o aluno e validar se sua matricula está em dia para assim permitir o </w:t>
-            </w:r>
-            <w:proofErr w:type="spellStart"/>
-            <w:r>
-              <w:rPr>
-                <w:rFonts w:cs="LiberationSerif"/>
-              </w:rPr>
-              <w:t>login</w:t>
-            </w:r>
-            <w:proofErr w:type="spellEnd"/>
-            <w:r>
-              <w:rPr>
-                <w:rFonts w:cs="LiberationSerif"/>
-              </w:rPr>
-              <w:t xml:space="preserve"> deste, então o mesmo poderá dar procedimento na organização de suas tarefas</w:t>
+              <w:t xml:space="preserve">O sistema deve identificar o aluno e validar se sua matricula está em dia para </w:t>
+            </w:r>
+            <w:r>
+              <w:rPr>
+                <w:rFonts w:cs="LiberationSerif"/>
+              </w:rPr>
+              <w:t>mostrar as matérias em que está cadastrado, estas levando ele para a tela de tarefas.</w:t>
             </w:r>
           </w:p>
         </w:tc>
       </w:tr>
     </w:tbl>
     <w:p/>
+    <w:p/>
+    <w:tbl>
+      <w:tblPr>
+        <w:tblStyle w:val="Tabelacomgrade"/>
+        <w:tblpPr w:leftFromText="141" w:rightFromText="141" w:vertAnchor="page" w:horzAnchor="margin" w:tblpY="9601"/>
+        <w:tblW w:w="0" w:type="auto"/>
+        <w:tblLook w:val="04A0" w:firstRow="1" w:lastRow="0" w:firstColumn="1" w:lastColumn="0" w:noHBand="0" w:noVBand="1"/>
+      </w:tblPr>
+      <w:tblGrid>
+        <w:gridCol w:w="2128"/>
+        <w:gridCol w:w="2122"/>
+        <w:gridCol w:w="2129"/>
+        <w:gridCol w:w="2115"/>
+      </w:tblGrid>
+      <w:tr>
+        <w:tc>
+          <w:tcPr>
+            <w:tcW w:w="4250" w:type="dxa"/>
+            <w:gridSpan w:val="2"/>
+          </w:tcPr>
+          <w:p>
+            <w:pPr>
+              <w:widowControl w:val="0"/>
+              <w:autoSpaceDE w:val="0"/>
+              <w:autoSpaceDN w:val="0"/>
+              <w:adjustRightInd w:val="0"/>
+              <w:rPr>
+                <w:rFonts w:cs="LiberationSerif"/>
+                <w:b/>
+              </w:rPr>
+            </w:pPr>
+            <w:r>
+              <w:rPr>
+                <w:rFonts w:cs="LiberationSerif"/>
+                <w:b/>
+              </w:rPr>
+              <w:t>RF003</w:t>
+            </w:r>
+          </w:p>
+        </w:tc>
+        <w:tc>
+          <w:tcPr>
+            <w:tcW w:w="4244" w:type="dxa"/>
+            <w:gridSpan w:val="2"/>
+          </w:tcPr>
+          <w:p>
+            <w:pPr>
+              <w:widowControl w:val="0"/>
+              <w:autoSpaceDE w:val="0"/>
+              <w:autoSpaceDN w:val="0"/>
+              <w:adjustRightInd w:val="0"/>
+              <w:rPr>
+                <w:rFonts w:cs="LiberationSerif"/>
+                <w:b/>
+              </w:rPr>
+            </w:pPr>
+            <w:r>
+              <w:rPr>
+                <w:rFonts w:cs="LiberationSerif"/>
+                <w:b/>
+              </w:rPr>
+              <w:t xml:space="preserve">Tela </w:t>
+            </w:r>
+            <w:r>
+              <w:rPr>
+                <w:rFonts w:cs="LiberationSerif"/>
+                <w:b/>
+              </w:rPr>
+              <w:t xml:space="preserve">de </w:t>
+            </w:r>
+            <w:proofErr w:type="spellStart"/>
+            <w:r>
+              <w:rPr>
+                <w:rFonts w:cs="LiberationSerif"/>
+                <w:b/>
+              </w:rPr>
+              <w:t>Login</w:t>
+            </w:r>
+            <w:proofErr w:type="spellEnd"/>
+          </w:p>
+        </w:tc>
+      </w:tr>
+      <w:tr>
+        <w:tc>
+          <w:tcPr>
+            <w:tcW w:w="4250" w:type="dxa"/>
+            <w:gridSpan w:val="2"/>
+          </w:tcPr>
+          <w:p>
+            <w:pPr>
+              <w:widowControl w:val="0"/>
+              <w:autoSpaceDE w:val="0"/>
+              <w:autoSpaceDN w:val="0"/>
+              <w:adjustRightInd w:val="0"/>
+              <w:rPr>
+                <w:rFonts w:cs="LiberationSerif"/>
+                <w:b/>
+              </w:rPr>
+            </w:pPr>
+            <w:r>
+              <w:rPr>
+                <w:rFonts w:cs="LiberationSerif"/>
+                <w:b/>
+              </w:rPr>
+              <w:t>Descrição</w:t>
+            </w:r>
+          </w:p>
+        </w:tc>
+        <w:tc>
+          <w:tcPr>
+            <w:tcW w:w="4244" w:type="dxa"/>
+            <w:gridSpan w:val="2"/>
+          </w:tcPr>
+          <w:p>
+            <w:pPr>
+              <w:widowControl w:val="0"/>
+              <w:autoSpaceDE w:val="0"/>
+              <w:autoSpaceDN w:val="0"/>
+              <w:adjustRightInd w:val="0"/>
+              <w:rPr>
+                <w:rFonts w:cs="LiberationSerif"/>
+                <w:i/>
+              </w:rPr>
+            </w:pPr>
+            <w:r>
+              <w:rPr>
+                <w:rFonts w:cs="LiberationSerif"/>
+              </w:rPr>
+              <w:t xml:space="preserve">O sistema deverá </w:t>
+            </w:r>
+            <w:r>
+              <w:rPr>
+                <w:rFonts w:cs="LiberationSerif"/>
+              </w:rPr>
+              <w:t>disponibilizar um local para o aluno entrar com dados de sua matrícula (código e seis primeiros dígitos de seu CPF), para ser autorizado a usar o aplicativo.</w:t>
+            </w:r>
+          </w:p>
+        </w:tc>
+      </w:tr>
+      <w:tr>
+        <w:tc>
+          <w:tcPr>
+            <w:tcW w:w="2128" w:type="dxa"/>
+          </w:tcPr>
+          <w:p>
+            <w:pPr>
+              <w:widowControl w:val="0"/>
+              <w:autoSpaceDE w:val="0"/>
+              <w:autoSpaceDN w:val="0"/>
+              <w:adjustRightInd w:val="0"/>
+              <w:rPr>
+                <w:rFonts w:cs="LiberationSerif"/>
+                <w:b/>
+              </w:rPr>
+            </w:pPr>
+            <w:r>
+              <w:rPr>
+                <w:rFonts w:cs="LiberationSerif"/>
+                <w:b/>
+              </w:rPr>
+              <w:t xml:space="preserve">Categoria </w:t>
+            </w:r>
+          </w:p>
+        </w:tc>
+        <w:tc>
+          <w:tcPr>
+            <w:tcW w:w="2122" w:type="dxa"/>
+          </w:tcPr>
+          <w:p>
+            <w:pPr>
+              <w:widowControl w:val="0"/>
+              <w:autoSpaceDE w:val="0"/>
+              <w:autoSpaceDN w:val="0"/>
+              <w:adjustRightInd w:val="0"/>
+              <w:rPr>
+                <w:rFonts w:cs="LiberationSerif"/>
+                <w:i/>
+              </w:rPr>
+            </w:pPr>
+            <w:r>
+              <w:rPr>
+                <w:rFonts w:cs="LiberationSerif"/>
+              </w:rPr>
+              <w:t>Evidente</w:t>
+            </w:r>
+          </w:p>
+        </w:tc>
+        <w:tc>
+          <w:tcPr>
+            <w:tcW w:w="2129" w:type="dxa"/>
+          </w:tcPr>
+          <w:p>
+            <w:pPr>
+              <w:widowControl w:val="0"/>
+              <w:autoSpaceDE w:val="0"/>
+              <w:autoSpaceDN w:val="0"/>
+              <w:adjustRightInd w:val="0"/>
+              <w:rPr>
+                <w:rFonts w:cs="LiberationSerif"/>
+                <w:b/>
+              </w:rPr>
+            </w:pPr>
+            <w:r>
+              <w:rPr>
+                <w:rFonts w:cs="LiberationSerif"/>
+                <w:b/>
+              </w:rPr>
+              <w:t xml:space="preserve">Prioridade </w:t>
+            </w:r>
+          </w:p>
+        </w:tc>
+        <w:tc>
+          <w:tcPr>
+            <w:tcW w:w="2115" w:type="dxa"/>
+          </w:tcPr>
+          <w:p>
+            <w:pPr>
+              <w:widowControl w:val="0"/>
+              <w:autoSpaceDE w:val="0"/>
+              <w:autoSpaceDN w:val="0"/>
+              <w:adjustRightInd w:val="0"/>
+              <w:rPr>
+                <w:rFonts w:cs="LiberationSerif"/>
+                <w:i/>
+              </w:rPr>
+            </w:pPr>
+            <w:r>
+              <w:rPr>
+                <w:rFonts w:cs="LiberationSerif"/>
+              </w:rPr>
+              <w:t>Alta</w:t>
+            </w:r>
+          </w:p>
+        </w:tc>
+      </w:tr>
+      <w:tr>
+        <w:tc>
+          <w:tcPr>
+            <w:tcW w:w="4250" w:type="dxa"/>
+            <w:gridSpan w:val="2"/>
+          </w:tcPr>
+          <w:p>
+            <w:pPr>
+              <w:widowControl w:val="0"/>
+              <w:autoSpaceDE w:val="0"/>
+              <w:autoSpaceDN w:val="0"/>
+              <w:adjustRightInd w:val="0"/>
+              <w:rPr>
+                <w:rFonts w:cs="LiberationSerif"/>
+                <w:b/>
+              </w:rPr>
+            </w:pPr>
+            <w:r>
+              <w:rPr>
+                <w:rFonts w:cs="LiberationSerif"/>
+                <w:b/>
+              </w:rPr>
+              <w:t>Regras</w:t>
+            </w:r>
+          </w:p>
+        </w:tc>
+        <w:tc>
+          <w:tcPr>
+            <w:tcW w:w="4244" w:type="dxa"/>
+            <w:gridSpan w:val="2"/>
+          </w:tcPr>
+          <w:p>
+            <w:pPr>
+              <w:widowControl w:val="0"/>
+              <w:autoSpaceDE w:val="0"/>
+              <w:autoSpaceDN w:val="0"/>
+              <w:adjustRightInd w:val="0"/>
+              <w:rPr>
+                <w:rFonts w:cs="LiberationSerif"/>
+                <w:i/>
+              </w:rPr>
+            </w:pPr>
+            <w:r>
+              <w:rPr>
+                <w:rFonts w:cs="LiberationSerif"/>
+              </w:rPr>
+              <w:t xml:space="preserve">O sistema deve identificar o aluno e validar se sua matricula está em dia para assim permitir o </w:t>
+            </w:r>
+            <w:proofErr w:type="spellStart"/>
+            <w:r>
+              <w:rPr>
+                <w:rFonts w:cs="LiberationSerif"/>
+              </w:rPr>
+              <w:t>login</w:t>
+            </w:r>
+            <w:proofErr w:type="spellEnd"/>
+            <w:r>
+              <w:rPr>
+                <w:rFonts w:cs="LiberationSerif"/>
+              </w:rPr>
+              <w:t xml:space="preserve"> deste, então o mesmo poderá dar procedimento na organização de suas tarefas.</w:t>
+            </w:r>
+          </w:p>
+        </w:tc>
+      </w:tr>
+    </w:tbl>
+    <w:p/>
+    <w:p/>
+    <w:tbl>
+      <w:tblPr>
+        <w:tblStyle w:val="Tabelacomgrade"/>
+        <w:tblpPr w:leftFromText="141" w:rightFromText="141" w:vertAnchor="page" w:horzAnchor="margin" w:tblpY="5476"/>
+        <w:tblW w:w="0" w:type="auto"/>
+        <w:tblLook w:val="04A0" w:firstRow="1" w:lastRow="0" w:firstColumn="1" w:lastColumn="0" w:noHBand="0" w:noVBand="1"/>
+      </w:tblPr>
+      <w:tblGrid>
+        <w:gridCol w:w="2128"/>
+        <w:gridCol w:w="2122"/>
+        <w:gridCol w:w="2129"/>
+        <w:gridCol w:w="2115"/>
+      </w:tblGrid>
+      <w:tr>
+        <w:tc>
+          <w:tcPr>
+            <w:tcW w:w="4250" w:type="dxa"/>
+            <w:gridSpan w:val="2"/>
+          </w:tcPr>
+          <w:p>
+            <w:pPr>
+              <w:widowControl w:val="0"/>
+              <w:autoSpaceDE w:val="0"/>
+              <w:autoSpaceDN w:val="0"/>
+              <w:adjustRightInd w:val="0"/>
+              <w:rPr>
+                <w:rFonts w:cs="LiberationSerif"/>
+                <w:b/>
+              </w:rPr>
+            </w:pPr>
+            <w:r>
+              <w:rPr>
+                <w:rFonts w:cs="LiberationSerif"/>
+                <w:b/>
+              </w:rPr>
+              <w:t>RF002</w:t>
+            </w:r>
+          </w:p>
+        </w:tc>
+        <w:tc>
+          <w:tcPr>
+            <w:tcW w:w="4244" w:type="dxa"/>
+            <w:gridSpan w:val="2"/>
+          </w:tcPr>
+          <w:p>
+            <w:pPr>
+              <w:widowControl w:val="0"/>
+              <w:autoSpaceDE w:val="0"/>
+              <w:autoSpaceDN w:val="0"/>
+              <w:adjustRightInd w:val="0"/>
+              <w:rPr>
+                <w:rFonts w:cs="LiberationSerif"/>
+                <w:b/>
+              </w:rPr>
+            </w:pPr>
+            <w:r>
+              <w:rPr>
+                <w:rFonts w:cs="LiberationSerif"/>
+                <w:b/>
+              </w:rPr>
+              <w:t>Tela de tarefas</w:t>
+            </w:r>
+          </w:p>
+        </w:tc>
+      </w:tr>
+      <w:tr>
+        <w:tc>
+          <w:tcPr>
+            <w:tcW w:w="4250" w:type="dxa"/>
+            <w:gridSpan w:val="2"/>
+          </w:tcPr>
+          <w:p>
+            <w:pPr>
+              <w:widowControl w:val="0"/>
+              <w:autoSpaceDE w:val="0"/>
+              <w:autoSpaceDN w:val="0"/>
+              <w:adjustRightInd w:val="0"/>
+              <w:rPr>
+                <w:rFonts w:cs="LiberationSerif"/>
+                <w:b/>
+              </w:rPr>
+            </w:pPr>
+            <w:r>
+              <w:rPr>
+                <w:rFonts w:cs="LiberationSerif"/>
+                <w:b/>
+              </w:rPr>
+              <w:t>Descrição</w:t>
+            </w:r>
+          </w:p>
+        </w:tc>
+        <w:tc>
+          <w:tcPr>
+            <w:tcW w:w="4244" w:type="dxa"/>
+            <w:gridSpan w:val="2"/>
+          </w:tcPr>
+          <w:p>
+            <w:pPr>
+              <w:widowControl w:val="0"/>
+              <w:autoSpaceDE w:val="0"/>
+              <w:autoSpaceDN w:val="0"/>
+              <w:adjustRightInd w:val="0"/>
+              <w:rPr>
+                <w:rFonts w:cs="LiberationSerif"/>
+                <w:i/>
+              </w:rPr>
+            </w:pPr>
+            <w:r>
+              <w:rPr>
+                <w:rFonts w:cs="LiberationSerif"/>
+              </w:rPr>
+              <w:t xml:space="preserve">O sistema deverá buscar as </w:t>
+            </w:r>
+            <w:r>
+              <w:rPr>
+                <w:rFonts w:cs="LiberationSerif"/>
+              </w:rPr>
+              <w:t>tarefas</w:t>
+            </w:r>
+            <w:r>
+              <w:rPr>
+                <w:rFonts w:cs="LiberationSerif"/>
+              </w:rPr>
+              <w:t xml:space="preserve"> do aluno pertinentes a </w:t>
+            </w:r>
+            <w:r>
+              <w:rPr>
+                <w:rFonts w:cs="LiberationSerif"/>
+              </w:rPr>
+              <w:t>sua matéria</w:t>
+            </w:r>
+            <w:r>
+              <w:rPr>
+                <w:rFonts w:cs="LiberationSerif"/>
+              </w:rPr>
+              <w:t>, então</w:t>
+            </w:r>
+            <w:r>
+              <w:rPr>
+                <w:rFonts w:cs="LiberationSerif"/>
+              </w:rPr>
+              <w:t xml:space="preserve"> assim o aluno poderá organizar </w:t>
+            </w:r>
+            <w:r>
+              <w:rPr>
+                <w:rFonts w:cs="LiberationSerif"/>
+              </w:rPr>
+              <w:t xml:space="preserve"> </w:t>
+            </w:r>
+            <w:r>
+              <w:rPr>
+                <w:rFonts w:cs="LiberationSerif"/>
+              </w:rPr>
+              <w:t>suas atividades em três categorias, “a fazer”, “fazendo” e “concluído”.</w:t>
+            </w:r>
+          </w:p>
+        </w:tc>
+      </w:tr>
+      <w:tr>
+        <w:tc>
+          <w:tcPr>
+            <w:tcW w:w="2128" w:type="dxa"/>
+          </w:tcPr>
+          <w:p>
+            <w:pPr>
+              <w:widowControl w:val="0"/>
+              <w:autoSpaceDE w:val="0"/>
+              <w:autoSpaceDN w:val="0"/>
+              <w:adjustRightInd w:val="0"/>
+              <w:rPr>
+                <w:rFonts w:cs="LiberationSerif"/>
+                <w:b/>
+              </w:rPr>
+            </w:pPr>
+            <w:r>
+              <w:rPr>
+                <w:rFonts w:cs="LiberationSerif"/>
+                <w:b/>
+              </w:rPr>
+              <w:t xml:space="preserve">Categoria </w:t>
+            </w:r>
+          </w:p>
+        </w:tc>
+        <w:tc>
+          <w:tcPr>
+            <w:tcW w:w="2122" w:type="dxa"/>
+          </w:tcPr>
+          <w:p>
+            <w:pPr>
+              <w:widowControl w:val="0"/>
+              <w:autoSpaceDE w:val="0"/>
+              <w:autoSpaceDN w:val="0"/>
+              <w:adjustRightInd w:val="0"/>
+              <w:rPr>
+                <w:rFonts w:cs="LiberationSerif"/>
+                <w:i/>
+              </w:rPr>
+            </w:pPr>
+            <w:r>
+              <w:rPr>
+                <w:rFonts w:cs="LiberationSerif"/>
+              </w:rPr>
+              <w:t>Evidente</w:t>
+            </w:r>
+          </w:p>
+        </w:tc>
+        <w:tc>
+          <w:tcPr>
+            <w:tcW w:w="2129" w:type="dxa"/>
+          </w:tcPr>
+          <w:p>
+            <w:pPr>
+              <w:widowControl w:val="0"/>
+              <w:autoSpaceDE w:val="0"/>
+              <w:autoSpaceDN w:val="0"/>
+              <w:adjustRightInd w:val="0"/>
+              <w:rPr>
+                <w:rFonts w:cs="LiberationSerif"/>
+                <w:b/>
+              </w:rPr>
+            </w:pPr>
+            <w:r>
+              <w:rPr>
+                <w:rFonts w:cs="LiberationSerif"/>
+                <w:b/>
+              </w:rPr>
+              <w:t xml:space="preserve">Prioridade </w:t>
+            </w:r>
+          </w:p>
+        </w:tc>
+        <w:tc>
+          <w:tcPr>
+            <w:tcW w:w="2115" w:type="dxa"/>
+          </w:tcPr>
+          <w:p>
+            <w:pPr>
+              <w:widowControl w:val="0"/>
+              <w:autoSpaceDE w:val="0"/>
+              <w:autoSpaceDN w:val="0"/>
+              <w:adjustRightInd w:val="0"/>
+              <w:rPr>
+                <w:rFonts w:cs="LiberationSerif"/>
+                <w:i/>
+              </w:rPr>
+            </w:pPr>
+            <w:r>
+              <w:rPr>
+                <w:rFonts w:cs="LiberationSerif"/>
+              </w:rPr>
+              <w:t>Alta</w:t>
+            </w:r>
+          </w:p>
+        </w:tc>
+      </w:tr>
+      <w:tr>
+        <w:tc>
+          <w:tcPr>
+            <w:tcW w:w="4250" w:type="dxa"/>
+            <w:gridSpan w:val="2"/>
+          </w:tcPr>
+          <w:p>
+            <w:pPr>
+              <w:widowControl w:val="0"/>
+              <w:autoSpaceDE w:val="0"/>
+              <w:autoSpaceDN w:val="0"/>
+              <w:adjustRightInd w:val="0"/>
+              <w:rPr>
+                <w:rFonts w:cs="LiberationSerif"/>
+                <w:b/>
+              </w:rPr>
+            </w:pPr>
+            <w:r>
+              <w:rPr>
+                <w:rFonts w:cs="LiberationSerif"/>
+                <w:b/>
+              </w:rPr>
+              <w:t>Regras</w:t>
+            </w:r>
+          </w:p>
+        </w:tc>
+        <w:tc>
+          <w:tcPr>
+            <w:tcW w:w="4244" w:type="dxa"/>
+            <w:gridSpan w:val="2"/>
+          </w:tcPr>
+          <w:p>
+            <w:pPr>
+              <w:widowControl w:val="0"/>
+              <w:autoSpaceDE w:val="0"/>
+              <w:autoSpaceDN w:val="0"/>
+              <w:adjustRightInd w:val="0"/>
+              <w:rPr>
+                <w:rFonts w:cs="LiberationSerif"/>
+                <w:i/>
+              </w:rPr>
+            </w:pPr>
+            <w:r>
+              <w:rPr>
+                <w:rFonts w:cs="LiberationSerif"/>
+              </w:rPr>
+              <w:t xml:space="preserve">O sistema deve identificar o aluno e </w:t>
+            </w:r>
+            <w:r>
+              <w:rPr>
+                <w:rFonts w:cs="LiberationSerif"/>
+              </w:rPr>
+              <w:t>matéria para validar quais são as atividades que ainda estão abertas para serem feitas.</w:t>
+            </w:r>
+          </w:p>
+        </w:tc>
+      </w:tr>
+    </w:tbl>
+    <w:p/>
+    <w:p>
+      <w:bookmarkStart w:id="0" w:name="_GoBack"/>
+      <w:bookmarkEnd w:id="0"/>
+    </w:p>
     <w:sectPr>
       <w:pgSz w:w="11906" w:h="16838"/>
       <w:pgMar w:top="1417" w:right="1701" w:bottom="1417" w:left="1701" w:header="708" w:footer="708" w:gutter="0"/>

</xml_diff>